<commit_message>
Equipo 2 - Actividades 13 Noviembre
</commit_message>
<xml_diff>
--- a/documentacion/Actividades-Equipo2-13-Novienbre.docx
+++ b/documentacion/Actividades-Equipo2-13-Novienbre.docx
@@ -1493,12 +1493,21 @@
               <w:t>index_Editor.blade.php</w:t>
             </w:r>
             <w:proofErr w:type="spellEnd"/>
-            <w:r>
-              <w:rPr>
-                <w:rFonts w:ascii="Arial" w:hAnsi="Arial" w:cs="Arial"/>
-                <w:sz w:val="24"/>
-              </w:rPr>
-              <w:t xml:space="preserve">, , </w:t>
+            <w:proofErr w:type="gramStart"/>
+            <w:r>
+              <w:rPr>
+                <w:rFonts w:ascii="Arial" w:hAnsi="Arial" w:cs="Arial"/>
+                <w:sz w:val="24"/>
+              </w:rPr>
+              <w:t>, ,</w:t>
+            </w:r>
+            <w:proofErr w:type="gramEnd"/>
+            <w:r>
+              <w:rPr>
+                <w:rFonts w:ascii="Arial" w:hAnsi="Arial" w:cs="Arial"/>
+                <w:sz w:val="24"/>
+              </w:rPr>
+              <w:t xml:space="preserve"> </w:t>
             </w:r>
             <w:proofErr w:type="spellStart"/>
             <w:r>
@@ -2088,7 +2097,23 @@
                 <w:rFonts w:ascii="Arial" w:hAnsi="Arial" w:cs="Arial"/>
                 <w:sz w:val="24"/>
               </w:rPr>
-              <w:t xml:space="preserve">Mostrar una vista más organizada y más agradable para el usuario. </w:t>
+              <w:t xml:space="preserve">Mostrar una vista </w:t>
+            </w:r>
+            <w:proofErr w:type="gramStart"/>
+            <w:r>
+              <w:rPr>
+                <w:rFonts w:ascii="Arial" w:hAnsi="Arial" w:cs="Arial"/>
+                <w:sz w:val="24"/>
+              </w:rPr>
+              <w:t>más organizada y más agradable</w:t>
+            </w:r>
+            <w:proofErr w:type="gramEnd"/>
+            <w:r>
+              <w:rPr>
+                <w:rFonts w:ascii="Arial" w:hAnsi="Arial" w:cs="Arial"/>
+                <w:sz w:val="24"/>
+              </w:rPr>
+              <w:t xml:space="preserve"> para el usuario. </w:t>
             </w:r>
           </w:p>
           <w:p>
@@ -2251,8 +2276,17 @@
                 <w:rFonts w:ascii="Arial" w:hAnsi="Arial" w:cs="Arial"/>
                 <w:sz w:val="24"/>
               </w:rPr>
-              <w:t>un ligero rediseño a la interface</w:t>
-            </w:r>
+              <w:t xml:space="preserve">un ligero rediseño a la </w:t>
+            </w:r>
+            <w:proofErr w:type="gramStart"/>
+            <w:r>
+              <w:rPr>
+                <w:rFonts w:ascii="Arial" w:hAnsi="Arial" w:cs="Arial"/>
+                <w:sz w:val="24"/>
+              </w:rPr>
+              <w:t>interface</w:t>
+            </w:r>
+            <w:proofErr w:type="gramEnd"/>
             <w:r>
               <w:rPr>
                 <w:rFonts w:ascii="Arial" w:hAnsi="Arial" w:cs="Arial"/>
@@ -2450,7 +2484,23 @@
                 <w:rFonts w:ascii="Arial" w:hAnsi="Arial" w:cs="Arial"/>
                 <w:sz w:val="24"/>
               </w:rPr>
-              <w:t>Rediseño de la interface “mi perfil”</w:t>
+              <w:t xml:space="preserve">Rediseño de la </w:t>
+            </w:r>
+            <w:proofErr w:type="gramStart"/>
+            <w:r>
+              <w:rPr>
+                <w:rFonts w:ascii="Arial" w:hAnsi="Arial" w:cs="Arial"/>
+                <w:sz w:val="24"/>
+              </w:rPr>
+              <w:t>interface</w:t>
+            </w:r>
+            <w:proofErr w:type="gramEnd"/>
+            <w:r>
+              <w:rPr>
+                <w:rFonts w:ascii="Arial" w:hAnsi="Arial" w:cs="Arial"/>
+                <w:sz w:val="24"/>
+              </w:rPr>
+              <w:t xml:space="preserve"> “mi perfil”</w:t>
             </w:r>
           </w:p>
         </w:tc>
@@ -2490,7 +2540,23 @@
                 <w:rFonts w:ascii="Arial" w:hAnsi="Arial" w:cs="Arial"/>
                 <w:sz w:val="24"/>
               </w:rPr>
-              <w:t>Debido al no tan agradable aspecto de la interface “mi perfil”, decidimos modificar el aspecto de la misma, para ello, me basé un tanto en los diseños de Mercado Libre que me pasó mi com</w:t>
+              <w:t xml:space="preserve">Debido al no tan agradable aspecto de la </w:t>
+            </w:r>
+            <w:proofErr w:type="gramStart"/>
+            <w:r>
+              <w:rPr>
+                <w:rFonts w:ascii="Arial" w:hAnsi="Arial" w:cs="Arial"/>
+                <w:sz w:val="24"/>
+              </w:rPr>
+              <w:t>interface</w:t>
+            </w:r>
+            <w:proofErr w:type="gramEnd"/>
+            <w:r>
+              <w:rPr>
+                <w:rFonts w:ascii="Arial" w:hAnsi="Arial" w:cs="Arial"/>
+                <w:sz w:val="24"/>
+              </w:rPr>
+              <w:t xml:space="preserve"> “mi perfil”, decidimos modificar el aspecto de la misma, para ello, me basé un tanto en los diseños de Mercado Libre que me pasó mi com</w:t>
             </w:r>
             <w:r>
               <w:rPr>
@@ -2499,12 +2565,21 @@
               </w:rPr>
               <w:t xml:space="preserve">pañero Samuel. Modifiqué los div para agrupar la información según su tipo, eliminé bordos y para algunas agrupaciones puse fondos y a otras de los quité. </w:t>
             </w:r>
-            <w:r>
-              <w:rPr>
-                <w:rFonts w:ascii="Arial" w:hAnsi="Arial" w:cs="Arial"/>
-                <w:sz w:val="24"/>
-              </w:rPr>
-              <w:t>Además ya se pueden agregar más direcciones.</w:t>
+            <w:proofErr w:type="gramStart"/>
+            <w:r>
+              <w:rPr>
+                <w:rFonts w:ascii="Arial" w:hAnsi="Arial" w:cs="Arial"/>
+                <w:sz w:val="24"/>
+              </w:rPr>
+              <w:t>Además</w:t>
+            </w:r>
+            <w:proofErr w:type="gramEnd"/>
+            <w:r>
+              <w:rPr>
+                <w:rFonts w:ascii="Arial" w:hAnsi="Arial" w:cs="Arial"/>
+                <w:sz w:val="24"/>
+              </w:rPr>
+              <w:t xml:space="preserve"> ya se pueden agregar más direcciones.</w:t>
             </w:r>
           </w:p>
         </w:tc>
@@ -2607,7 +2682,23 @@
                 <w:rFonts w:ascii="Arial" w:hAnsi="Arial" w:cs="Arial"/>
                 <w:sz w:val="24"/>
               </w:rPr>
-              <w:t xml:space="preserve">La interface de mi perfil se miraba algo mal y era necesario mejorar el diseño. </w:t>
+              <w:t xml:space="preserve">La </w:t>
+            </w:r>
+            <w:proofErr w:type="gramStart"/>
+            <w:r>
+              <w:rPr>
+                <w:rFonts w:ascii="Arial" w:hAnsi="Arial" w:cs="Arial"/>
+                <w:sz w:val="24"/>
+              </w:rPr>
+              <w:t>interface</w:t>
+            </w:r>
+            <w:proofErr w:type="gramEnd"/>
+            <w:r>
+              <w:rPr>
+                <w:rFonts w:ascii="Arial" w:hAnsi="Arial" w:cs="Arial"/>
+                <w:sz w:val="24"/>
+              </w:rPr>
+              <w:t xml:space="preserve"> de mi perfil se miraba algo mal y era necesario mejorar el diseño. </w:t>
             </w:r>
           </w:p>
         </w:tc>
@@ -2899,7 +2990,23 @@
                 <w:rFonts w:ascii="Arial" w:hAnsi="Arial" w:cs="Arial"/>
                 <w:sz w:val="24"/>
               </w:rPr>
-              <w:t>algo similar o más bien nos basamos a la interface de mercado libre.</w:t>
+              <w:t xml:space="preserve">algo similar o más bien nos basamos a la </w:t>
+            </w:r>
+            <w:proofErr w:type="gramStart"/>
+            <w:r>
+              <w:rPr>
+                <w:rFonts w:ascii="Arial" w:hAnsi="Arial" w:cs="Arial"/>
+                <w:sz w:val="24"/>
+              </w:rPr>
+              <w:t>interface</w:t>
+            </w:r>
+            <w:proofErr w:type="gramEnd"/>
+            <w:r>
+              <w:rPr>
+                <w:rFonts w:ascii="Arial" w:hAnsi="Arial" w:cs="Arial"/>
+                <w:sz w:val="24"/>
+              </w:rPr>
+              <w:t xml:space="preserve"> de mercado libre.</w:t>
             </w:r>
           </w:p>
         </w:tc>
@@ -3931,6 +4038,7 @@
               </w:rPr>
             </w:pPr>
             <w:proofErr w:type="spellStart"/>
+            <w:proofErr w:type="gramStart"/>
             <w:r>
               <w:rPr>
                 <w:rFonts w:ascii="Arial" w:hAnsi="Arial" w:cs="Arial"/>
@@ -3958,6 +4066,7 @@
               <w:t>comprasRealizadas.php</w:t>
             </w:r>
             <w:proofErr w:type="spellEnd"/>
+            <w:proofErr w:type="gramEnd"/>
           </w:p>
         </w:tc>
       </w:tr>
@@ -3997,21 +4106,7 @@
                 <w:rFonts w:ascii="Arial" w:hAnsi="Arial" w:cs="Arial"/>
                 <w:sz w:val="24"/>
               </w:rPr>
-              <w:t xml:space="preserve">Es necesario primero realizar la consulta para obtener los datos de la tabla de pedido antes de poder poner esos datos en la </w:t>
-            </w:r>
-            <w:r>
-              <w:rPr>
-                <w:rFonts w:ascii="Arial" w:hAnsi="Arial" w:cs="Arial"/>
-                <w:sz w:val="24"/>
-              </w:rPr>
-              <w:t>página</w:t>
-            </w:r>
-            <w:r>
-              <w:rPr>
-                <w:rFonts w:ascii="Arial" w:hAnsi="Arial" w:cs="Arial"/>
-                <w:sz w:val="24"/>
-              </w:rPr>
-              <w:t xml:space="preserve"> web de “compras realizadas”.</w:t>
+              <w:t>Es necesario primero realizar la consulta para obtener los datos de la tabla de pedido antes de poder poner esos datos en la página web de “compras realizadas”.</w:t>
             </w:r>
           </w:p>
         </w:tc>
@@ -4025,107 +4120,116 @@
           <w:sz w:val="32"/>
         </w:rPr>
       </w:pPr>
+    </w:p>
+    <w:p>
+      <w:pPr>
+        <w:rPr>
+          <w:rFonts w:ascii="Arial" w:hAnsi="Arial" w:cs="Arial"/>
+          <w:b/>
+          <w:sz w:val="32"/>
+        </w:rPr>
+      </w:pPr>
+    </w:p>
+    <w:p>
+      <w:pPr>
+        <w:rPr>
+          <w:rFonts w:ascii="Arial" w:hAnsi="Arial" w:cs="Arial"/>
+          <w:b/>
+          <w:sz w:val="32"/>
+        </w:rPr>
+      </w:pPr>
+    </w:p>
+    <w:p>
+      <w:pPr>
+        <w:rPr>
+          <w:rFonts w:ascii="Arial" w:hAnsi="Arial" w:cs="Arial"/>
+          <w:b/>
+          <w:sz w:val="32"/>
+        </w:rPr>
+      </w:pPr>
+    </w:p>
+    <w:p>
+      <w:pPr>
+        <w:rPr>
+          <w:rFonts w:ascii="Arial" w:hAnsi="Arial" w:cs="Arial"/>
+          <w:b/>
+          <w:sz w:val="32"/>
+        </w:rPr>
+      </w:pPr>
+    </w:p>
+    <w:p>
+      <w:pPr>
+        <w:rPr>
+          <w:rFonts w:ascii="Arial" w:hAnsi="Arial" w:cs="Arial"/>
+          <w:b/>
+          <w:sz w:val="32"/>
+        </w:rPr>
+      </w:pPr>
+    </w:p>
+    <w:p>
+      <w:pPr>
+        <w:rPr>
+          <w:rFonts w:ascii="Arial" w:hAnsi="Arial" w:cs="Arial"/>
+          <w:b/>
+          <w:sz w:val="32"/>
+        </w:rPr>
+      </w:pPr>
+    </w:p>
+    <w:p>
+      <w:pPr>
+        <w:rPr>
+          <w:rFonts w:ascii="Arial" w:hAnsi="Arial" w:cs="Arial"/>
+          <w:b/>
+          <w:sz w:val="32"/>
+        </w:rPr>
+      </w:pPr>
+    </w:p>
+    <w:p>
+      <w:pPr>
+        <w:rPr>
+          <w:rFonts w:ascii="Arial" w:hAnsi="Arial" w:cs="Arial"/>
+          <w:b/>
+          <w:sz w:val="32"/>
+        </w:rPr>
+      </w:pPr>
+    </w:p>
+    <w:p>
+      <w:pPr>
+        <w:rPr>
+          <w:rFonts w:ascii="Arial" w:hAnsi="Arial" w:cs="Arial"/>
+          <w:b/>
+          <w:sz w:val="32"/>
+        </w:rPr>
+      </w:pPr>
+    </w:p>
+    <w:p>
+      <w:pPr>
+        <w:rPr>
+          <w:rFonts w:ascii="Arial" w:hAnsi="Arial" w:cs="Arial"/>
+          <w:b/>
+          <w:sz w:val="32"/>
+        </w:rPr>
+      </w:pPr>
+    </w:p>
+    <w:p>
+      <w:pPr>
+        <w:rPr>
+          <w:rFonts w:ascii="Arial" w:hAnsi="Arial" w:cs="Arial"/>
+          <w:b/>
+          <w:sz w:val="32"/>
+        </w:rPr>
+      </w:pPr>
+    </w:p>
+    <w:p>
+      <w:pPr>
+        <w:rPr>
+          <w:rFonts w:ascii="Arial" w:hAnsi="Arial" w:cs="Arial"/>
+          <w:b/>
+          <w:sz w:val="32"/>
+        </w:rPr>
+      </w:pPr>
       <w:bookmarkStart w:id="0" w:name="_GoBack"/>
       <w:bookmarkEnd w:id="0"/>
-    </w:p>
-    <w:p>
-      <w:pPr>
-        <w:rPr>
-          <w:rFonts w:ascii="Arial" w:hAnsi="Arial" w:cs="Arial"/>
-          <w:b/>
-          <w:sz w:val="32"/>
-        </w:rPr>
-      </w:pPr>
-    </w:p>
-    <w:p>
-      <w:pPr>
-        <w:rPr>
-          <w:rFonts w:ascii="Arial" w:hAnsi="Arial" w:cs="Arial"/>
-          <w:b/>
-          <w:sz w:val="32"/>
-        </w:rPr>
-      </w:pPr>
-    </w:p>
-    <w:p>
-      <w:pPr>
-        <w:rPr>
-          <w:rFonts w:ascii="Arial" w:hAnsi="Arial" w:cs="Arial"/>
-          <w:b/>
-          <w:sz w:val="32"/>
-        </w:rPr>
-      </w:pPr>
-    </w:p>
-    <w:p>
-      <w:pPr>
-        <w:rPr>
-          <w:rFonts w:ascii="Arial" w:hAnsi="Arial" w:cs="Arial"/>
-          <w:b/>
-          <w:sz w:val="32"/>
-        </w:rPr>
-      </w:pPr>
-    </w:p>
-    <w:p>
-      <w:pPr>
-        <w:rPr>
-          <w:rFonts w:ascii="Arial" w:hAnsi="Arial" w:cs="Arial"/>
-          <w:b/>
-          <w:sz w:val="32"/>
-        </w:rPr>
-      </w:pPr>
-    </w:p>
-    <w:p>
-      <w:pPr>
-        <w:rPr>
-          <w:rFonts w:ascii="Arial" w:hAnsi="Arial" w:cs="Arial"/>
-          <w:b/>
-          <w:sz w:val="32"/>
-        </w:rPr>
-      </w:pPr>
-    </w:p>
-    <w:p>
-      <w:pPr>
-        <w:rPr>
-          <w:rFonts w:ascii="Arial" w:hAnsi="Arial" w:cs="Arial"/>
-          <w:b/>
-          <w:sz w:val="32"/>
-        </w:rPr>
-      </w:pPr>
-    </w:p>
-    <w:p>
-      <w:pPr>
-        <w:rPr>
-          <w:rFonts w:ascii="Arial" w:hAnsi="Arial" w:cs="Arial"/>
-          <w:b/>
-          <w:sz w:val="32"/>
-        </w:rPr>
-      </w:pPr>
-    </w:p>
-    <w:p>
-      <w:pPr>
-        <w:rPr>
-          <w:rFonts w:ascii="Arial" w:hAnsi="Arial" w:cs="Arial"/>
-          <w:b/>
-          <w:sz w:val="32"/>
-        </w:rPr>
-      </w:pPr>
-    </w:p>
-    <w:p>
-      <w:pPr>
-        <w:rPr>
-          <w:rFonts w:ascii="Arial" w:hAnsi="Arial" w:cs="Arial"/>
-          <w:b/>
-          <w:sz w:val="32"/>
-        </w:rPr>
-      </w:pPr>
-    </w:p>
-    <w:p>
-      <w:pPr>
-        <w:rPr>
-          <w:rFonts w:ascii="Arial" w:hAnsi="Arial" w:cs="Arial"/>
-          <w:b/>
-          <w:sz w:val="32"/>
-        </w:rPr>
-      </w:pPr>
     </w:p>
     <w:p>
       <w:pPr>
@@ -4427,6 +4531,7 @@
     <w:lsdException w:name="HTML Sample" w:semiHidden="1" w:unhideWhenUsed="1"/>
     <w:lsdException w:name="HTML Typewriter" w:semiHidden="1" w:unhideWhenUsed="1"/>
     <w:lsdException w:name="HTML Variable" w:semiHidden="1" w:unhideWhenUsed="1"/>
+    <w:lsdException w:name="Normal Table" w:semiHidden="1" w:unhideWhenUsed="1"/>
     <w:lsdException w:name="annotation subject" w:semiHidden="1" w:unhideWhenUsed="1"/>
     <w:lsdException w:name="No List" w:semiHidden="1" w:unhideWhenUsed="1"/>
     <w:lsdException w:name="Outline List 1" w:semiHidden="1" w:unhideWhenUsed="1"/>
@@ -4469,8 +4574,11 @@
     <w:lsdException w:name="Table Contemporary" w:semiHidden="1" w:unhideWhenUsed="1"/>
     <w:lsdException w:name="Table Elegant" w:semiHidden="1" w:unhideWhenUsed="1"/>
     <w:lsdException w:name="Table Professional" w:semiHidden="1" w:unhideWhenUsed="1"/>
+    <w:lsdException w:name="Table Subtle 1" w:semiHidden="1" w:unhideWhenUsed="1"/>
     <w:lsdException w:name="Table Subtle 2" w:semiHidden="1" w:unhideWhenUsed="1"/>
     <w:lsdException w:name="Table Web 1" w:semiHidden="1" w:unhideWhenUsed="1"/>
+    <w:lsdException w:name="Table Web 2" w:semiHidden="1" w:unhideWhenUsed="1"/>
+    <w:lsdException w:name="Table Web 3" w:semiHidden="1" w:unhideWhenUsed="1"/>
     <w:lsdException w:name="Balloon Text" w:semiHidden="1" w:unhideWhenUsed="1"/>
     <w:lsdException w:name="Table Grid" w:uiPriority="39"/>
     <w:lsdException w:name="Table Theme" w:semiHidden="1" w:unhideWhenUsed="1"/>

</xml_diff>